<commit_message>
Updated link to repository
</commit_message>
<xml_diff>
--- a/ProjectDocuments/05_Misc/01_MyFirstDay.docx
+++ b/ProjectDocuments/05_Misc/01_MyFirstDay.docx
@@ -412,8 +412,6 @@
           <w:szCs w:val="28"/>
         </w:rPr>
       </w:pPr>
-      <w:bookmarkStart w:id="0" w:name="_GoBack"/>
-      <w:bookmarkEnd w:id="0"/>
     </w:p>
     <w:p>
       <w:pPr>
@@ -840,7 +838,7 @@
           <w:szCs w:val="28"/>
         </w:rPr>
       </w:pPr>
-      <w:bookmarkStart w:id="1" w:name="_Toc13995791"/>
+      <w:bookmarkStart w:id="0" w:name="_Toc13995791"/>
       <w:r>
         <w:rPr>
           <w:rFonts w:asciiTheme="minorHAnsi" w:hAnsiTheme="minorHAnsi" w:cstheme="minorHAnsi"/>
@@ -851,7 +849,7 @@
         <w:lastRenderedPageBreak/>
         <w:t>Introduction</w:t>
       </w:r>
-      <w:bookmarkEnd w:id="1"/>
+      <w:bookmarkEnd w:id="0"/>
     </w:p>
     <w:p>
       <w:pPr>
@@ -872,7 +870,7 @@
           <w:szCs w:val="28"/>
         </w:rPr>
       </w:pPr>
-      <w:bookmarkStart w:id="2" w:name="_Toc13995792"/>
+      <w:bookmarkStart w:id="1" w:name="_Toc13995792"/>
       <w:r>
         <w:rPr>
           <w:rFonts w:asciiTheme="minorHAnsi" w:hAnsiTheme="minorHAnsi" w:cstheme="minorHAnsi"/>
@@ -883,7 +881,7 @@
         <w:lastRenderedPageBreak/>
         <w:t>First Steps</w:t>
       </w:r>
-      <w:bookmarkEnd w:id="2"/>
+      <w:bookmarkEnd w:id="1"/>
       <w:r>
         <w:rPr>
           <w:rFonts w:asciiTheme="minorHAnsi" w:hAnsiTheme="minorHAnsi" w:cstheme="minorHAnsi"/>
@@ -1155,10 +1153,10 @@
           <w:lang w:val="en-US" w:eastAsia="en-US"/>
         </w:rPr>
         <w:drawing>
-          <wp:inline distT="0" distB="0" distL="0" distR="0">
-            <wp:extent cx="3124200" cy="1971882"/>
-            <wp:effectExtent l="19050" t="0" r="0" b="0"/>
-            <wp:docPr id="4" name="Picture 4"/>
+          <wp:inline distT="0" distB="0" distL="0" distR="0" wp14:anchorId="1F5995D6" wp14:editId="46D92A54">
+            <wp:extent cx="3143250" cy="1926104"/>
+            <wp:effectExtent l="0" t="0" r="0" b="0"/>
+            <wp:docPr id="5" name="Picture 5"/>
             <wp:cNvGraphicFramePr>
               <a:graphicFrameLocks xmlns:a="http://schemas.openxmlformats.org/drawingml/2006/main" noChangeAspect="1"/>
             </wp:cNvGraphicFramePr>
@@ -1166,33 +1164,23 @@
               <a:graphicData uri="http://schemas.openxmlformats.org/drawingml/2006/picture">
                 <pic:pic xmlns:pic="http://schemas.openxmlformats.org/drawingml/2006/picture">
                   <pic:nvPicPr>
-                    <pic:cNvPr id="0" name="Picture 4"/>
-                    <pic:cNvPicPr>
-                      <a:picLocks noChangeAspect="1" noChangeArrowheads="1"/>
-                    </pic:cNvPicPr>
+                    <pic:cNvPr id="1" name=""/>
+                    <pic:cNvPicPr/>
                   </pic:nvPicPr>
                   <pic:blipFill>
-                    <a:blip r:embed="rId12" cstate="print"/>
-                    <a:srcRect/>
+                    <a:blip r:embed="rId12"/>
                     <a:stretch>
                       <a:fillRect/>
                     </a:stretch>
                   </pic:blipFill>
-                  <pic:spPr bwMode="auto">
+                  <pic:spPr>
                     <a:xfrm>
                       <a:off x="0" y="0"/>
-                      <a:ext cx="3126255" cy="1973179"/>
+                      <a:ext cx="3155601" cy="1933673"/>
                     </a:xfrm>
                     <a:prstGeom prst="rect">
                       <a:avLst/>
                     </a:prstGeom>
-                    <a:noFill/>
-                    <a:ln w="9525">
-                      <a:noFill/>
-                      <a:miter lim="800000"/>
-                      <a:headEnd/>
-                      <a:tailEnd/>
-                    </a:ln>
                   </pic:spPr>
                 </pic:pic>
               </a:graphicData>
@@ -1200,6 +1188,29 @@
           </wp:inline>
         </w:drawing>
       </w:r>
+      <w:bookmarkStart w:id="2" w:name="_GoBack"/>
+      <w:bookmarkEnd w:id="2"/>
+    </w:p>
+    <w:p>
+      <w:pPr>
+        <w:pStyle w:val="ListParagraph"/>
+        <w:ind w:left="1800"/>
+        <w:jc w:val="center"/>
+      </w:pPr>
+      <w:r>
+        <w:t>“</w:t>
+      </w:r>
+      <w:hyperlink r:id="rId13" w:history="1">
+        <w:r>
+          <w:rPr>
+            <w:rStyle w:val="Hyperlink"/>
+          </w:rPr>
+          <w:t>https://github.com/BogdanHerciu/ReqM_project/</w:t>
+        </w:r>
+      </w:hyperlink>
+      <w:r>
+        <w:t>”</w:t>
+      </w:r>
     </w:p>
     <w:p>
       <w:pPr>
@@ -1226,7 +1237,7 @@
       <w:r>
         <w:t xml:space="preserve">Link: </w:t>
       </w:r>
-      <w:hyperlink r:id="rId13" w:history="1">
+      <w:hyperlink r:id="rId14" w:history="1">
         <w:r>
           <w:rPr>
             <w:rStyle w:val="Hyperlink"/>
@@ -1264,7 +1275,7 @@
                     </pic:cNvPicPr>
                   </pic:nvPicPr>
                   <pic:blipFill>
-                    <a:blip r:embed="rId14" cstate="print"/>
+                    <a:blip r:embed="rId15" cstate="print"/>
                     <a:srcRect/>
                     <a:stretch>
                       <a:fillRect/>
@@ -1465,7 +1476,7 @@
                     </pic:cNvPicPr>
                   </pic:nvPicPr>
                   <pic:blipFill>
-                    <a:blip r:embed="rId15" cstate="print"/>
+                    <a:blip r:embed="rId16" cstate="print"/>
                     <a:srcRect/>
                     <a:stretch>
                       <a:fillRect/>
@@ -1495,8 +1506,8 @@
       </w:r>
     </w:p>
     <w:sectPr>
-      <w:headerReference w:type="default" r:id="rId16"/>
-      <w:footerReference w:type="default" r:id="rId17"/>
+      <w:headerReference w:type="default" r:id="rId17"/>
+      <w:footerReference w:type="default" r:id="rId18"/>
       <w:pgSz w:w="11907" w:h="16838" w:code="9"/>
       <w:pgMar w:top="1701" w:right="1417" w:bottom="1134" w:left="1417" w:header="850" w:footer="850" w:gutter="0"/>
       <w:cols w:space="708"/>
@@ -1751,7 +1762,7 @@
               <w:noProof/>
               <w:sz w:val="16"/>
             </w:rPr>
-            <w:t>2</w:t>
+            <w:t>3</w:t>
           </w:r>
           <w:r>
             <w:rPr>
@@ -1778,31 +1789,16 @@
             </w:rPr>
             <w:t xml:space="preserve"> </w:t>
           </w:r>
-          <w:r>
-            <w:fldChar w:fldCharType="begin"/>
-          </w:r>
-          <w:r>
-            <w:instrText xml:space="preserve"> NUMPAGES   \* MERGEFORMAT </w:instrText>
-          </w:r>
-          <w:r>
-            <w:fldChar w:fldCharType="separate"/>
-          </w:r>
-          <w:r>
-            <w:rPr>
-              <w:b/>
-              <w:noProof/>
-              <w:sz w:val="16"/>
-            </w:rPr>
-            <w:t>5</w:t>
-          </w:r>
-          <w:r>
-            <w:rPr>
-              <w:b/>
-              <w:noProof/>
-              <w:sz w:val="16"/>
-            </w:rPr>
-            <w:fldChar w:fldCharType="end"/>
-          </w:r>
+          <w:fldSimple w:instr=" NUMPAGES   \* MERGEFORMAT ">
+            <w:r>
+              <w:rPr>
+                <w:b/>
+                <w:noProof/>
+                <w:sz w:val="16"/>
+              </w:rPr>
+              <w:t>5</w:t>
+            </w:r>
+          </w:fldSimple>
         </w:p>
       </w:tc>
     </w:tr>
@@ -1867,57 +1863,44 @@
               <w:sz w:val="16"/>
             </w:rPr>
           </w:pPr>
-          <w:r>
-            <w:fldChar w:fldCharType="begin"/>
-          </w:r>
-          <w:r>
-            <w:instrText xml:space="preserve"> DOCPROPERTY  "CC Dat"  \* MERGEFORMAT </w:instrText>
-          </w:r>
-          <w:r>
-            <w:fldChar w:fldCharType="separate"/>
-          </w:r>
-          <w:r>
-            <w:rPr>
-              <w:sz w:val="16"/>
-            </w:rPr>
-            <w:t>2019</w:t>
-          </w:r>
-          <w:r>
-            <w:rPr>
-              <w:sz w:val="16"/>
-            </w:rPr>
-            <w:t>-</w:t>
-          </w:r>
-          <w:r>
-            <w:rPr>
-              <w:sz w:val="16"/>
-            </w:rPr>
-            <w:t>07</w:t>
-          </w:r>
-          <w:r>
-            <w:rPr>
-              <w:sz w:val="16"/>
-            </w:rPr>
-            <w:t>-</w:t>
-          </w:r>
-          <w:r>
-            <w:rPr>
-              <w:sz w:val="16"/>
-            </w:rPr>
-            <w:t>1</w:t>
-          </w:r>
-          <w:r>
-            <w:rPr>
-              <w:sz w:val="16"/>
-            </w:rPr>
-            <w:t>4</w:t>
-          </w:r>
-          <w:r>
-            <w:rPr>
-              <w:sz w:val="16"/>
-            </w:rPr>
-            <w:fldChar w:fldCharType="end"/>
-          </w:r>
+          <w:fldSimple w:instr=" DOCPROPERTY  &quot;CC Dat&quot;  \* MERGEFORMAT ">
+            <w:r>
+              <w:rPr>
+                <w:sz w:val="16"/>
+              </w:rPr>
+              <w:t>2019</w:t>
+            </w:r>
+            <w:r>
+              <w:rPr>
+                <w:sz w:val="16"/>
+              </w:rPr>
+              <w:t>-</w:t>
+            </w:r>
+            <w:r>
+              <w:rPr>
+                <w:sz w:val="16"/>
+              </w:rPr>
+              <w:t>07</w:t>
+            </w:r>
+            <w:r>
+              <w:rPr>
+                <w:sz w:val="16"/>
+              </w:rPr>
+              <w:t>-</w:t>
+            </w:r>
+            <w:r>
+              <w:rPr>
+                <w:sz w:val="16"/>
+              </w:rPr>
+              <w:t>1</w:t>
+            </w:r>
+            <w:r>
+              <w:rPr>
+                <w:sz w:val="16"/>
+              </w:rPr>
+              <w:t>4</w:t>
+            </w:r>
+          </w:fldSimple>
         </w:p>
       </w:tc>
     </w:tr>
@@ -6823,7 +6806,7 @@
 </file>
 
 <file path=customXml/itemProps1.xml><?xml version="1.0" encoding="utf-8"?>
-<ds:datastoreItem xmlns:ds="http://schemas.openxmlformats.org/officeDocument/2006/customXml" ds:itemID="{DD146283-16AC-447B-BC9C-3C0287713998}">
+<ds:datastoreItem xmlns:ds="http://schemas.openxmlformats.org/officeDocument/2006/customXml" ds:itemID="{66306FA4-928A-4EF5-80FA-E63AAE1639B8}">
   <ds:schemaRefs>
     <ds:schemaRef ds:uri="http://schemas.openxmlformats.org/officeDocument/2006/bibliography"/>
   </ds:schemaRefs>

</xml_diff>